<commit_message>
add SUBF instruction, documentation, fix optimumdivisor
</commit_message>
<xml_diff>
--- a/doc/InstructionProco.docx
+++ b/doc/InstructionProco.docx
@@ -900,28 +900,75 @@
         <w:tc>
           <w:tcPr>
             <w:cnfStyle w:val="001000000000" w:firstRow="0" w:lastRow="0" w:firstColumn="1" w:lastColumn="0" w:oddVBand="0" w:evenVBand="0" w:oddHBand="0" w:evenHBand="0" w:firstRowFirstColumn="0" w:firstRowLastColumn="0" w:lastRowFirstColumn="0" w:lastRowLastColumn="0"/>
-            <w:tcW w:w="5422" w:type="dxa"/>
-            <w:gridSpan w:val="3"/>
-            <w:noWrap/>
-            <w:hideMark/>
-          </w:tcPr>
-          <w:p>
-            <w:pPr>
-              <w:jc w:val="center"/>
-              <w:rPr>
-                <w:rFonts w:ascii="Calibri" w:eastAsia="Times New Roman" w:hAnsi="Calibri" w:cs="Calibri"/>
-                <w:color w:val="000000"/>
-                <w:lang w:val="en-US" w:eastAsia="fr-FR"/>
-              </w:rPr>
-            </w:pPr>
-            <w:r>
-              <w:rPr>
-                <w:rFonts w:ascii="Calibri" w:eastAsia="Times New Roman" w:hAnsi="Calibri" w:cs="Calibri"/>
-                <w:color w:val="000000"/>
-                <w:lang w:val="en-US" w:eastAsia="fr-FR"/>
-              </w:rPr>
-              <w:t>Cast</w:t>
-            </w:r>
+            <w:tcW w:w="1200" w:type="dxa"/>
+            <w:noWrap/>
+          </w:tcPr>
+          <w:p>
+            <w:pPr>
+              <w:rPr>
+                <w:rFonts w:ascii="Calibri" w:eastAsia="Times New Roman" w:hAnsi="Calibri" w:cs="Calibri"/>
+                <w:color w:val="000000"/>
+                <w:lang w:val="en-US" w:eastAsia="fr-FR"/>
+              </w:rPr>
+            </w:pPr>
+            <w:r>
+              <w:rPr>
+                <w:rFonts w:ascii="Calibri" w:eastAsia="Times New Roman" w:hAnsi="Calibri" w:cs="Calibri"/>
+                <w:color w:val="000000"/>
+                <w:lang w:val="en-US" w:eastAsia="fr-FR"/>
+              </w:rPr>
+              <w:t>FSU</w:t>
+            </w:r>
+          </w:p>
+        </w:tc>
+        <w:tc>
+          <w:tcPr>
+            <w:tcW w:w="1200" w:type="dxa"/>
+            <w:noWrap/>
+          </w:tcPr>
+          <w:p>
+            <w:pPr>
+              <w:cnfStyle w:val="000000100000" w:firstRow="0" w:lastRow="0" w:firstColumn="0" w:lastColumn="0" w:oddVBand="0" w:evenVBand="0" w:oddHBand="1" w:evenHBand="0" w:firstRowFirstColumn="0" w:firstRowLastColumn="0" w:lastRowFirstColumn="0" w:lastRowLastColumn="0"/>
+              <w:rPr>
+                <w:rFonts w:ascii="Calibri" w:eastAsia="Times New Roman" w:hAnsi="Calibri" w:cs="Calibri"/>
+                <w:color w:val="000000"/>
+                <w:lang w:val="en-US" w:eastAsia="fr-FR"/>
+              </w:rPr>
+            </w:pPr>
+            <w:r>
+              <w:rPr>
+                <w:rFonts w:ascii="Calibri" w:eastAsia="Times New Roman" w:hAnsi="Calibri" w:cs="Calibri"/>
+                <w:color w:val="000000"/>
+                <w:lang w:val="en-US" w:eastAsia="fr-FR"/>
+              </w:rPr>
+              <w:t>0x18</w:t>
+            </w:r>
+          </w:p>
+        </w:tc>
+        <w:tc>
+          <w:tcPr>
+            <w:tcW w:w="3022" w:type="dxa"/>
+            <w:noWrap/>
+          </w:tcPr>
+          <w:p>
+            <w:pPr>
+              <w:cnfStyle w:val="000000100000" w:firstRow="0" w:lastRow="0" w:firstColumn="0" w:lastColumn="0" w:oddVBand="0" w:evenVBand="0" w:oddHBand="1" w:evenHBand="0" w:firstRowFirstColumn="0" w:firstRowLastColumn="0" w:lastRowFirstColumn="0" w:lastRowLastColumn="0"/>
+              <w:rPr>
+                <w:rFonts w:ascii="Calibri" w:eastAsia="Times New Roman" w:hAnsi="Calibri" w:cs="Calibri"/>
+                <w:color w:val="000000"/>
+                <w:lang w:val="en-US" w:eastAsia="fr-FR"/>
+              </w:rPr>
+            </w:pPr>
+            <w:r>
+              <w:rPr>
+                <w:rFonts w:ascii="Calibri" w:eastAsia="Times New Roman" w:hAnsi="Calibri" w:cs="Calibri"/>
+                <w:color w:val="000000"/>
+                <w:lang w:val="en-US" w:eastAsia="fr-FR"/>
+              </w:rPr>
+              <w:t xml:space="preserve">Subtraction </w:t>
+            </w:r>
+            <w:bookmarkStart w:id="0" w:name="_GoBack"/>
+            <w:bookmarkEnd w:id="0"/>
           </w:p>
         </w:tc>
       </w:tr>
@@ -932,75 +979,27 @@
         <w:tc>
           <w:tcPr>
             <w:cnfStyle w:val="001000000000" w:firstRow="0" w:lastRow="0" w:firstColumn="1" w:lastColumn="0" w:oddVBand="0" w:evenVBand="0" w:oddHBand="0" w:evenHBand="0" w:firstRowFirstColumn="0" w:firstRowLastColumn="0" w:lastRowFirstColumn="0" w:lastRowLastColumn="0"/>
-            <w:tcW w:w="1200" w:type="dxa"/>
-            <w:noWrap/>
-            <w:hideMark/>
-          </w:tcPr>
-          <w:p>
-            <w:pPr>
-              <w:rPr>
-                <w:rFonts w:ascii="Calibri" w:eastAsia="Times New Roman" w:hAnsi="Calibri" w:cs="Calibri"/>
-                <w:color w:val="000000"/>
-                <w:lang w:val="en-US" w:eastAsia="fr-FR"/>
-              </w:rPr>
-            </w:pPr>
-            <w:r>
-              <w:rPr>
-                <w:rFonts w:ascii="Calibri" w:eastAsia="Times New Roman" w:hAnsi="Calibri" w:cs="Calibri"/>
-                <w:color w:val="000000"/>
-                <w:lang w:val="en-US" w:eastAsia="fr-FR"/>
-              </w:rPr>
-              <w:t>FTI</w:t>
-            </w:r>
-          </w:p>
-        </w:tc>
-        <w:tc>
-          <w:tcPr>
-            <w:tcW w:w="1200" w:type="dxa"/>
-            <w:noWrap/>
-            <w:hideMark/>
-          </w:tcPr>
-          <w:p>
-            <w:pPr>
-              <w:cnfStyle w:val="000000000000" w:firstRow="0" w:lastRow="0" w:firstColumn="0" w:lastColumn="0" w:oddVBand="0" w:evenVBand="0" w:oddHBand="0" w:evenHBand="0" w:firstRowFirstColumn="0" w:firstRowLastColumn="0" w:lastRowFirstColumn="0" w:lastRowLastColumn="0"/>
-              <w:rPr>
-                <w:rFonts w:ascii="Calibri" w:eastAsia="Times New Roman" w:hAnsi="Calibri" w:cs="Calibri"/>
-                <w:color w:val="000000"/>
-                <w:lang w:val="en-US" w:eastAsia="fr-FR"/>
-              </w:rPr>
-            </w:pPr>
-            <w:r>
-              <w:rPr>
-                <w:rFonts w:ascii="Calibri" w:eastAsia="Times New Roman" w:hAnsi="Calibri" w:cs="Calibri"/>
-                <w:color w:val="000000"/>
-                <w:lang w:val="en-US" w:eastAsia="fr-FR"/>
-              </w:rPr>
-              <w:t>0x09</w:t>
-            </w:r>
-          </w:p>
-        </w:tc>
-        <w:tc>
-          <w:tcPr>
-            <w:tcW w:w="3022" w:type="dxa"/>
-            <w:noWrap/>
-            <w:hideMark/>
-          </w:tcPr>
-          <w:p>
-            <w:pPr>
-              <w:cnfStyle w:val="000000000000" w:firstRow="0" w:lastRow="0" w:firstColumn="0" w:lastColumn="0" w:oddVBand="0" w:evenVBand="0" w:oddHBand="0" w:evenHBand="0" w:firstRowFirstColumn="0" w:firstRowLastColumn="0" w:lastRowFirstColumn="0" w:lastRowLastColumn="0"/>
-              <w:rPr>
-                <w:rFonts w:ascii="Calibri" w:eastAsia="Times New Roman" w:hAnsi="Calibri" w:cs="Calibri"/>
-                <w:color w:val="000000"/>
-                <w:lang w:val="en-US" w:eastAsia="fr-FR"/>
-              </w:rPr>
-            </w:pPr>
-            <w:r>
-              <w:rPr>
-                <w:rFonts w:ascii="Calibri" w:eastAsia="Times New Roman" w:hAnsi="Calibri" w:cs="Calibri"/>
-                <w:color w:val="000000"/>
-                <w:lang w:val="en-US" w:eastAsia="fr-FR"/>
-              </w:rPr>
-              <w:t>fixed to int</w:t>
+            <w:tcW w:w="5422" w:type="dxa"/>
+            <w:gridSpan w:val="3"/>
+            <w:noWrap/>
+            <w:hideMark/>
+          </w:tcPr>
+          <w:p>
+            <w:pPr>
+              <w:jc w:val="center"/>
+              <w:rPr>
+                <w:rFonts w:ascii="Calibri" w:eastAsia="Times New Roman" w:hAnsi="Calibri" w:cs="Calibri"/>
+                <w:color w:val="000000"/>
+                <w:lang w:val="en-US" w:eastAsia="fr-FR"/>
+              </w:rPr>
+            </w:pPr>
+            <w:r>
+              <w:rPr>
+                <w:rFonts w:ascii="Calibri" w:eastAsia="Times New Roman" w:hAnsi="Calibri" w:cs="Calibri"/>
+                <w:color w:val="000000"/>
+                <w:lang w:val="en-US" w:eastAsia="fr-FR"/>
+              </w:rPr>
+              <w:t>Cast</w:t>
             </w:r>
           </w:p>
         </w:tc>
@@ -1031,7 +1030,7 @@
                 <w:color w:val="000000"/>
                 <w:lang w:val="en-US" w:eastAsia="fr-FR"/>
               </w:rPr>
-              <w:t>ITF</w:t>
+              <w:t>FTI</w:t>
             </w:r>
           </w:p>
         </w:tc>
@@ -1056,7 +1055,7 @@
                 <w:color w:val="000000"/>
                 <w:lang w:val="en-US" w:eastAsia="fr-FR"/>
               </w:rPr>
-              <w:t>0X0a</w:t>
+              <w:t>0x09</w:t>
             </w:r>
           </w:p>
         </w:tc>
@@ -1081,7 +1080,7 @@
                 <w:color w:val="000000"/>
                 <w:lang w:val="en-US" w:eastAsia="fr-FR"/>
               </w:rPr>
-              <w:t>int to fixed</w:t>
+              <w:t>fixed to int</w:t>
             </w:r>
           </w:p>
         </w:tc>
@@ -1093,30 +1092,76 @@
         <w:tc>
           <w:tcPr>
             <w:cnfStyle w:val="001000000000" w:firstRow="0" w:lastRow="0" w:firstColumn="1" w:lastColumn="0" w:oddVBand="0" w:evenVBand="0" w:oddHBand="0" w:evenHBand="0" w:firstRowFirstColumn="0" w:firstRowLastColumn="0" w:lastRowFirstColumn="0" w:lastRowLastColumn="0"/>
-            <w:tcW w:w="5422" w:type="dxa"/>
-            <w:gridSpan w:val="3"/>
-            <w:noWrap/>
-            <w:hideMark/>
-          </w:tcPr>
-          <w:p>
-            <w:pPr>
-              <w:jc w:val="center"/>
-              <w:rPr>
-                <w:rFonts w:ascii="Calibri" w:eastAsia="Times New Roman" w:hAnsi="Calibri" w:cs="Calibri"/>
-                <w:color w:val="000000"/>
-                <w:lang w:val="en-US" w:eastAsia="fr-FR"/>
-              </w:rPr>
-            </w:pPr>
-            <w:proofErr w:type="spellStart"/>
-            <w:r>
-              <w:rPr>
-                <w:rFonts w:ascii="Calibri" w:eastAsia="Times New Roman" w:hAnsi="Calibri" w:cs="Calibri"/>
-                <w:color w:val="000000"/>
-                <w:lang w:val="en-US" w:eastAsia="fr-FR"/>
-              </w:rPr>
-              <w:t>Utils</w:t>
-            </w:r>
-            <w:proofErr w:type="spellEnd"/>
+            <w:tcW w:w="1200" w:type="dxa"/>
+            <w:noWrap/>
+            <w:hideMark/>
+          </w:tcPr>
+          <w:p>
+            <w:pPr>
+              <w:rPr>
+                <w:rFonts w:ascii="Calibri" w:eastAsia="Times New Roman" w:hAnsi="Calibri" w:cs="Calibri"/>
+                <w:color w:val="000000"/>
+                <w:lang w:val="en-US" w:eastAsia="fr-FR"/>
+              </w:rPr>
+            </w:pPr>
+            <w:r>
+              <w:rPr>
+                <w:rFonts w:ascii="Calibri" w:eastAsia="Times New Roman" w:hAnsi="Calibri" w:cs="Calibri"/>
+                <w:color w:val="000000"/>
+                <w:lang w:val="en-US" w:eastAsia="fr-FR"/>
+              </w:rPr>
+              <w:t>ITF</w:t>
+            </w:r>
+          </w:p>
+        </w:tc>
+        <w:tc>
+          <w:tcPr>
+            <w:tcW w:w="1200" w:type="dxa"/>
+            <w:noWrap/>
+            <w:hideMark/>
+          </w:tcPr>
+          <w:p>
+            <w:pPr>
+              <w:cnfStyle w:val="000000000000" w:firstRow="0" w:lastRow="0" w:firstColumn="0" w:lastColumn="0" w:oddVBand="0" w:evenVBand="0" w:oddHBand="0" w:evenHBand="0" w:firstRowFirstColumn="0" w:firstRowLastColumn="0" w:lastRowFirstColumn="0" w:lastRowLastColumn="0"/>
+              <w:rPr>
+                <w:rFonts w:ascii="Calibri" w:eastAsia="Times New Roman" w:hAnsi="Calibri" w:cs="Calibri"/>
+                <w:color w:val="000000"/>
+                <w:lang w:val="en-US" w:eastAsia="fr-FR"/>
+              </w:rPr>
+            </w:pPr>
+            <w:r>
+              <w:rPr>
+                <w:rFonts w:ascii="Calibri" w:eastAsia="Times New Roman" w:hAnsi="Calibri" w:cs="Calibri"/>
+                <w:color w:val="000000"/>
+                <w:lang w:val="en-US" w:eastAsia="fr-FR"/>
+              </w:rPr>
+              <w:t>0X0a</w:t>
+            </w:r>
+          </w:p>
+        </w:tc>
+        <w:tc>
+          <w:tcPr>
+            <w:tcW w:w="3022" w:type="dxa"/>
+            <w:noWrap/>
+            <w:hideMark/>
+          </w:tcPr>
+          <w:p>
+            <w:pPr>
+              <w:cnfStyle w:val="000000000000" w:firstRow="0" w:lastRow="0" w:firstColumn="0" w:lastColumn="0" w:oddVBand="0" w:evenVBand="0" w:oddHBand="0" w:evenHBand="0" w:firstRowFirstColumn="0" w:firstRowLastColumn="0" w:lastRowFirstColumn="0" w:lastRowLastColumn="0"/>
+              <w:rPr>
+                <w:rFonts w:ascii="Calibri" w:eastAsia="Times New Roman" w:hAnsi="Calibri" w:cs="Calibri"/>
+                <w:color w:val="000000"/>
+                <w:lang w:val="en-US" w:eastAsia="fr-FR"/>
+              </w:rPr>
+            </w:pPr>
+            <w:r>
+              <w:rPr>
+                <w:rFonts w:ascii="Calibri" w:eastAsia="Times New Roman" w:hAnsi="Calibri" w:cs="Calibri"/>
+                <w:color w:val="000000"/>
+                <w:lang w:val="en-US" w:eastAsia="fr-FR"/>
+              </w:rPr>
+              <w:t>int to fixed</w:t>
+            </w:r>
           </w:p>
         </w:tc>
       </w:tr>
@@ -1128,100 +1173,30 @@
         <w:tc>
           <w:tcPr>
             <w:cnfStyle w:val="001000000000" w:firstRow="0" w:lastRow="0" w:firstColumn="1" w:lastColumn="0" w:oddVBand="0" w:evenVBand="0" w:oddHBand="0" w:evenHBand="0" w:firstRowFirstColumn="0" w:firstRowLastColumn="0" w:lastRowFirstColumn="0" w:lastRowLastColumn="0"/>
-            <w:tcW w:w="1200" w:type="dxa"/>
-            <w:noWrap/>
-            <w:hideMark/>
-          </w:tcPr>
-          <w:p>
-            <w:pPr>
-              <w:rPr>
-                <w:rFonts w:ascii="Calibri" w:eastAsia="Times New Roman" w:hAnsi="Calibri" w:cs="Calibri"/>
-                <w:color w:val="000000"/>
-                <w:lang w:val="en-US" w:eastAsia="fr-FR"/>
-              </w:rPr>
-            </w:pPr>
-            <w:r>
-              <w:rPr>
-                <w:rFonts w:ascii="Calibri" w:eastAsia="Times New Roman" w:hAnsi="Calibri" w:cs="Calibri"/>
-                <w:color w:val="000000"/>
-                <w:lang w:val="en-US" w:eastAsia="fr-FR"/>
-              </w:rPr>
-              <w:t>PSH</w:t>
-            </w:r>
-          </w:p>
-        </w:tc>
-        <w:tc>
-          <w:tcPr>
-            <w:tcW w:w="1200" w:type="dxa"/>
-            <w:noWrap/>
-            <w:hideMark/>
-          </w:tcPr>
-          <w:p>
-            <w:pPr>
-              <w:cnfStyle w:val="000000100000" w:firstRow="0" w:lastRow="0" w:firstColumn="0" w:lastColumn="0" w:oddVBand="0" w:evenVBand="0" w:oddHBand="1" w:evenHBand="0" w:firstRowFirstColumn="0" w:firstRowLastColumn="0" w:lastRowFirstColumn="0" w:lastRowLastColumn="0"/>
-              <w:rPr>
-                <w:rFonts w:ascii="Calibri" w:eastAsia="Times New Roman" w:hAnsi="Calibri" w:cs="Calibri"/>
-                <w:color w:val="000000"/>
-                <w:lang w:val="en-US" w:eastAsia="fr-FR"/>
-              </w:rPr>
-            </w:pPr>
-            <w:r>
-              <w:rPr>
-                <w:rFonts w:ascii="Calibri" w:eastAsia="Times New Roman" w:hAnsi="Calibri" w:cs="Calibri"/>
-                <w:color w:val="000000"/>
-                <w:lang w:val="en-US" w:eastAsia="fr-FR"/>
-              </w:rPr>
-              <w:t>0X0b</w:t>
-            </w:r>
-          </w:p>
-        </w:tc>
-        <w:tc>
-          <w:tcPr>
-            <w:tcW w:w="3022" w:type="dxa"/>
-            <w:noWrap/>
-            <w:hideMark/>
-          </w:tcPr>
-          <w:p>
-            <w:pPr>
-              <w:cnfStyle w:val="000000100000" w:firstRow="0" w:lastRow="0" w:firstColumn="0" w:lastColumn="0" w:oddVBand="0" w:evenVBand="0" w:oddHBand="1" w:evenHBand="0" w:firstRowFirstColumn="0" w:firstRowLastColumn="0" w:lastRowFirstColumn="0" w:lastRowLastColumn="0"/>
-              <w:rPr>
-                <w:rFonts w:ascii="Calibri" w:eastAsia="Times New Roman" w:hAnsi="Calibri" w:cs="Calibri"/>
-                <w:color w:val="000000"/>
-                <w:lang w:val="en-US" w:eastAsia="fr-FR"/>
-              </w:rPr>
-            </w:pPr>
-            <w:r>
-              <w:rPr>
-                <w:rFonts w:ascii="Calibri" w:eastAsia="Times New Roman" w:hAnsi="Calibri" w:cs="Calibri"/>
-                <w:color w:val="000000"/>
-                <w:lang w:val="en-US" w:eastAsia="fr-FR"/>
-              </w:rPr>
-              <w:t>Push</w:t>
-            </w:r>
-            <w:r>
-              <w:rPr>
-                <w:rFonts w:ascii="Calibri" w:eastAsia="Times New Roman" w:hAnsi="Calibri" w:cs="Calibri"/>
-                <w:color w:val="000000"/>
-                <w:lang w:val="en-US" w:eastAsia="fr-FR"/>
-              </w:rPr>
-              <w:t xml:space="preserve"> (</w:t>
-            </w:r>
-            <w:r>
-              <w:rPr>
-                <w:rFonts w:ascii="Calibri" w:eastAsia="Times New Roman" w:hAnsi="Calibri" w:cs="Calibri"/>
-                <w:color w:val="000000"/>
-                <w:lang w:val="en-US" w:eastAsia="fr-FR"/>
-              </w:rPr>
-              <w:t>stack pointer</w:t>
-            </w:r>
-            <w:r>
-              <w:rPr>
-                <w:rFonts w:ascii="Calibri" w:eastAsia="Times New Roman" w:hAnsi="Calibri" w:cs="Calibri"/>
-                <w:color w:val="000000"/>
-                <w:lang w:val="en-US" w:eastAsia="fr-FR"/>
-              </w:rPr>
-              <w:t>--)</w:t>
-            </w:r>
+            <w:tcW w:w="5422" w:type="dxa"/>
+            <w:gridSpan w:val="3"/>
+            <w:noWrap/>
+            <w:hideMark/>
+          </w:tcPr>
+          <w:p>
+            <w:pPr>
+              <w:jc w:val="center"/>
+              <w:rPr>
+                <w:rFonts w:ascii="Calibri" w:eastAsia="Times New Roman" w:hAnsi="Calibri" w:cs="Calibri"/>
+                <w:color w:val="000000"/>
+                <w:lang w:val="en-US" w:eastAsia="fr-FR"/>
+              </w:rPr>
+            </w:pPr>
+            <w:proofErr w:type="spellStart"/>
+            <w:r>
+              <w:rPr>
+                <w:rFonts w:ascii="Calibri" w:eastAsia="Times New Roman" w:hAnsi="Calibri" w:cs="Calibri"/>
+                <w:color w:val="000000"/>
+                <w:lang w:val="en-US" w:eastAsia="fr-FR"/>
+              </w:rPr>
+              <w:t>Utils</w:t>
+            </w:r>
+            <w:proofErr w:type="spellEnd"/>
           </w:p>
         </w:tc>
       </w:tr>
@@ -1231,50 +1206,51 @@
         </w:trPr>
         <w:tc>
           <w:tcPr>
-            <w:tcW w:w="1200" w:type="dxa"/>
-            <w:noWrap/>
-            <w:hideMark/>
-          </w:tcPr>
-          <w:p>
-            <w:pPr>
-              <w:cnfStyle w:val="001000000000" w:firstRow="0" w:lastRow="0" w:firstColumn="1" w:lastColumn="0" w:oddVBand="0" w:evenVBand="0" w:oddHBand="0" w:evenHBand="0" w:firstRowFirstColumn="0" w:firstRowLastColumn="0" w:lastRowFirstColumn="0" w:lastRowLastColumn="0"/>
-              <w:rPr>
-                <w:rFonts w:ascii="Calibri" w:eastAsia="Times New Roman" w:hAnsi="Calibri" w:cs="Calibri"/>
-                <w:color w:val="000000"/>
-                <w:lang w:val="en-US" w:eastAsia="fr-FR"/>
-              </w:rPr>
-            </w:pPr>
-            <w:r>
-              <w:rPr>
-                <w:rFonts w:ascii="Calibri" w:eastAsia="Times New Roman" w:hAnsi="Calibri" w:cs="Calibri"/>
-                <w:color w:val="000000"/>
-                <w:lang w:val="en-US" w:eastAsia="fr-FR"/>
-              </w:rPr>
-              <w:t>POP</w:t>
-            </w:r>
-          </w:p>
-        </w:tc>
-        <w:tc>
-          <w:tcPr>
-            <w:tcW w:w="1200" w:type="dxa"/>
-            <w:noWrap/>
-            <w:hideMark/>
-          </w:tcPr>
-          <w:p>
-            <w:pPr>
-              <w:rPr>
-                <w:rFonts w:ascii="Calibri" w:eastAsia="Times New Roman" w:hAnsi="Calibri" w:cs="Calibri"/>
-                <w:color w:val="000000"/>
-                <w:lang w:val="en-US" w:eastAsia="fr-FR"/>
-              </w:rPr>
-            </w:pPr>
-            <w:r>
-              <w:rPr>
-                <w:rFonts w:ascii="Calibri" w:eastAsia="Times New Roman" w:hAnsi="Calibri" w:cs="Calibri"/>
-                <w:color w:val="000000"/>
-                <w:lang w:val="en-US" w:eastAsia="fr-FR"/>
-              </w:rPr>
-              <w:t>0X0c</w:t>
+            <w:cnfStyle w:val="001000000000" w:firstRow="0" w:lastRow="0" w:firstColumn="1" w:lastColumn="0" w:oddVBand="0" w:evenVBand="0" w:oddHBand="0" w:evenHBand="0" w:firstRowFirstColumn="0" w:firstRowLastColumn="0" w:lastRowFirstColumn="0" w:lastRowLastColumn="0"/>
+            <w:tcW w:w="1200" w:type="dxa"/>
+            <w:noWrap/>
+            <w:hideMark/>
+          </w:tcPr>
+          <w:p>
+            <w:pPr>
+              <w:rPr>
+                <w:rFonts w:ascii="Calibri" w:eastAsia="Times New Roman" w:hAnsi="Calibri" w:cs="Calibri"/>
+                <w:color w:val="000000"/>
+                <w:lang w:val="en-US" w:eastAsia="fr-FR"/>
+              </w:rPr>
+            </w:pPr>
+            <w:r>
+              <w:rPr>
+                <w:rFonts w:ascii="Calibri" w:eastAsia="Times New Roman" w:hAnsi="Calibri" w:cs="Calibri"/>
+                <w:color w:val="000000"/>
+                <w:lang w:val="en-US" w:eastAsia="fr-FR"/>
+              </w:rPr>
+              <w:t>PSH</w:t>
+            </w:r>
+          </w:p>
+        </w:tc>
+        <w:tc>
+          <w:tcPr>
+            <w:tcW w:w="1200" w:type="dxa"/>
+            <w:noWrap/>
+            <w:hideMark/>
+          </w:tcPr>
+          <w:p>
+            <w:pPr>
+              <w:cnfStyle w:val="000000000000" w:firstRow="0" w:lastRow="0" w:firstColumn="0" w:lastColumn="0" w:oddVBand="0" w:evenVBand="0" w:oddHBand="0" w:evenHBand="0" w:firstRowFirstColumn="0" w:firstRowLastColumn="0" w:lastRowFirstColumn="0" w:lastRowLastColumn="0"/>
+              <w:rPr>
+                <w:rFonts w:ascii="Calibri" w:eastAsia="Times New Roman" w:hAnsi="Calibri" w:cs="Calibri"/>
+                <w:color w:val="000000"/>
+                <w:lang w:val="en-US" w:eastAsia="fr-FR"/>
+              </w:rPr>
+            </w:pPr>
+            <w:r>
+              <w:rPr>
+                <w:rFonts w:ascii="Calibri" w:eastAsia="Times New Roman" w:hAnsi="Calibri" w:cs="Calibri"/>
+                <w:color w:val="000000"/>
+                <w:lang w:val="en-US" w:eastAsia="fr-FR"/>
+              </w:rPr>
+              <w:t>0X0b</w:t>
             </w:r>
           </w:p>
         </w:tc>
@@ -1286,29 +1262,28 @@
           </w:tcPr>
           <w:p>
             <w:pPr>
-              <w:rPr>
-                <w:rFonts w:ascii="Calibri" w:eastAsia="Times New Roman" w:hAnsi="Calibri" w:cs="Calibri"/>
-                <w:color w:val="000000"/>
-                <w:lang w:val="en-US" w:eastAsia="fr-FR"/>
-              </w:rPr>
-            </w:pPr>
-            <w:r>
-              <w:rPr>
-                <w:rFonts w:ascii="Calibri" w:eastAsia="Times New Roman" w:hAnsi="Calibri" w:cs="Calibri"/>
-                <w:color w:val="000000"/>
-                <w:lang w:val="en-US" w:eastAsia="fr-FR"/>
-              </w:rPr>
-              <w:t xml:space="preserve">Pop </w:t>
-            </w:r>
-            <w:bookmarkStart w:id="0" w:name="_GoBack"/>
-            <w:bookmarkEnd w:id="0"/>
-            <w:r>
-              <w:rPr>
-                <w:rFonts w:ascii="Calibri" w:eastAsia="Times New Roman" w:hAnsi="Calibri" w:cs="Calibri"/>
-                <w:color w:val="000000"/>
-                <w:lang w:val="en-US" w:eastAsia="fr-FR"/>
-              </w:rPr>
-              <w:t>(</w:t>
+              <w:cnfStyle w:val="000000000000" w:firstRow="0" w:lastRow="0" w:firstColumn="0" w:lastColumn="0" w:oddVBand="0" w:evenVBand="0" w:oddHBand="0" w:evenHBand="0" w:firstRowFirstColumn="0" w:firstRowLastColumn="0" w:lastRowFirstColumn="0" w:lastRowLastColumn="0"/>
+              <w:rPr>
+                <w:rFonts w:ascii="Calibri" w:eastAsia="Times New Roman" w:hAnsi="Calibri" w:cs="Calibri"/>
+                <w:color w:val="000000"/>
+                <w:lang w:val="en-US" w:eastAsia="fr-FR"/>
+              </w:rPr>
+            </w:pPr>
+            <w:r>
+              <w:rPr>
+                <w:rFonts w:ascii="Calibri" w:eastAsia="Times New Roman" w:hAnsi="Calibri" w:cs="Calibri"/>
+                <w:color w:val="000000"/>
+                <w:lang w:val="en-US" w:eastAsia="fr-FR"/>
+              </w:rPr>
+              <w:t>Push</w:t>
+            </w:r>
+            <w:r>
+              <w:rPr>
+                <w:rFonts w:ascii="Calibri" w:eastAsia="Times New Roman" w:hAnsi="Calibri" w:cs="Calibri"/>
+                <w:color w:val="000000"/>
+                <w:lang w:val="en-US" w:eastAsia="fr-FR"/>
+              </w:rPr>
+              <w:t xml:space="preserve"> (</w:t>
             </w:r>
             <w:r>
               <w:rPr>
@@ -1324,7 +1299,7 @@
                 <w:color w:val="000000"/>
                 <w:lang w:val="en-US" w:eastAsia="fr-FR"/>
               </w:rPr>
-              <w:t>++)</w:t>
+              <w:t>--)</w:t>
             </w:r>
           </w:p>
         </w:tc>
@@ -1355,7 +1330,7 @@
                 <w:color w:val="000000"/>
                 <w:lang w:val="en-US" w:eastAsia="fr-FR"/>
               </w:rPr>
-              <w:t>STA</w:t>
+              <w:t>POP</w:t>
             </w:r>
           </w:p>
         </w:tc>
@@ -1380,7 +1355,7 @@
                 <w:color w:val="000000"/>
                 <w:lang w:val="en-US" w:eastAsia="fr-FR"/>
               </w:rPr>
-              <w:t>0x0d</w:t>
+              <w:t>0X0c</w:t>
             </w:r>
           </w:p>
         </w:tc>
@@ -1399,6 +1374,38 @@
                 <w:lang w:val="en-US" w:eastAsia="fr-FR"/>
               </w:rPr>
             </w:pPr>
+            <w:r>
+              <w:rPr>
+                <w:rFonts w:ascii="Calibri" w:eastAsia="Times New Roman" w:hAnsi="Calibri" w:cs="Calibri"/>
+                <w:color w:val="000000"/>
+                <w:lang w:val="en-US" w:eastAsia="fr-FR"/>
+              </w:rPr>
+              <w:t xml:space="preserve">Pop </w:t>
+            </w:r>
+            <w:r>
+              <w:rPr>
+                <w:rFonts w:ascii="Calibri" w:eastAsia="Times New Roman" w:hAnsi="Calibri" w:cs="Calibri"/>
+                <w:color w:val="000000"/>
+                <w:lang w:val="en-US" w:eastAsia="fr-FR"/>
+              </w:rPr>
+              <w:t>(</w:t>
+            </w:r>
+            <w:r>
+              <w:rPr>
+                <w:rFonts w:ascii="Calibri" w:eastAsia="Times New Roman" w:hAnsi="Calibri" w:cs="Calibri"/>
+                <w:color w:val="000000"/>
+                <w:lang w:val="en-US" w:eastAsia="fr-FR"/>
+              </w:rPr>
+              <w:t>stack pointer</w:t>
+            </w:r>
+            <w:r>
+              <w:rPr>
+                <w:rFonts w:ascii="Calibri" w:eastAsia="Times New Roman" w:hAnsi="Calibri" w:cs="Calibri"/>
+                <w:color w:val="000000"/>
+                <w:lang w:val="en-US" w:eastAsia="fr-FR"/>
+              </w:rPr>
+              <w:t>++)</w:t>
+            </w:r>
           </w:p>
         </w:tc>
       </w:tr>
@@ -1427,7 +1434,7 @@
                 <w:color w:val="000000"/>
                 <w:lang w:val="en-US" w:eastAsia="fr-FR"/>
               </w:rPr>
-              <w:t>JCC</w:t>
+              <w:t>STA</w:t>
             </w:r>
           </w:p>
         </w:tc>
@@ -1452,7 +1459,7 @@
                 <w:color w:val="000000"/>
                 <w:lang w:val="en-US" w:eastAsia="fr-FR"/>
               </w:rPr>
-              <w:t>0x0e</w:t>
+              <w:t>0x0d</w:t>
             </w:r>
           </w:p>
         </w:tc>
@@ -1500,7 +1507,7 @@
                 <w:color w:val="000000"/>
                 <w:lang w:val="en-US" w:eastAsia="fr-FR"/>
               </w:rPr>
-              <w:t>JMP</w:t>
+              <w:t>JCC</w:t>
             </w:r>
           </w:p>
         </w:tc>
@@ -1525,7 +1532,7 @@
                 <w:color w:val="000000"/>
                 <w:lang w:val="en-US" w:eastAsia="fr-FR"/>
               </w:rPr>
-              <w:t>0x0f</w:t>
+              <w:t>0x0e</w:t>
             </w:r>
           </w:p>
         </w:tc>
@@ -1544,14 +1551,6 @@
                 <w:lang w:val="en-US" w:eastAsia="fr-FR"/>
               </w:rPr>
             </w:pPr>
-            <w:r>
-              <w:rPr>
-                <w:rFonts w:ascii="Calibri" w:eastAsia="Times New Roman" w:hAnsi="Calibri" w:cs="Calibri"/>
-                <w:color w:val="000000"/>
-                <w:lang w:val="en-US" w:eastAsia="fr-FR"/>
-              </w:rPr>
-              <w:t>Jump</w:t>
-            </w:r>
           </w:p>
         </w:tc>
       </w:tr>
@@ -1580,7 +1579,7 @@
                 <w:color w:val="000000"/>
                 <w:lang w:val="en-US" w:eastAsia="fr-FR"/>
               </w:rPr>
-              <w:t>GET</w:t>
+              <w:t>JMP</w:t>
             </w:r>
           </w:p>
         </w:tc>
@@ -1605,7 +1604,7 @@
                 <w:color w:val="000000"/>
                 <w:lang w:val="en-US" w:eastAsia="fr-FR"/>
               </w:rPr>
-              <w:t>0x10</w:t>
+              <w:t>0x0f</w:t>
             </w:r>
           </w:p>
         </w:tc>
@@ -1624,6 +1623,14 @@
                 <w:lang w:val="en-US" w:eastAsia="fr-FR"/>
               </w:rPr>
             </w:pPr>
+            <w:r>
+              <w:rPr>
+                <w:rFonts w:ascii="Calibri" w:eastAsia="Times New Roman" w:hAnsi="Calibri" w:cs="Calibri"/>
+                <w:color w:val="000000"/>
+                <w:lang w:val="en-US" w:eastAsia="fr-FR"/>
+              </w:rPr>
+              <w:t>Jump</w:t>
+            </w:r>
           </w:p>
         </w:tc>
       </w:tr>
@@ -1635,28 +1642,68 @@
         <w:tc>
           <w:tcPr>
             <w:cnfStyle w:val="001000000000" w:firstRow="0" w:lastRow="0" w:firstColumn="1" w:lastColumn="0" w:oddVBand="0" w:evenVBand="0" w:oddHBand="0" w:evenHBand="0" w:firstRowFirstColumn="0" w:firstRowLastColumn="0" w:lastRowFirstColumn="0" w:lastRowLastColumn="0"/>
-            <w:tcW w:w="5422" w:type="dxa"/>
-            <w:gridSpan w:val="3"/>
-            <w:noWrap/>
-            <w:hideMark/>
-          </w:tcPr>
-          <w:p>
-            <w:pPr>
-              <w:jc w:val="center"/>
-              <w:rPr>
-                <w:rFonts w:ascii="Calibri" w:eastAsia="Times New Roman" w:hAnsi="Calibri" w:cs="Calibri"/>
-                <w:color w:val="000000"/>
-                <w:lang w:val="en-US" w:eastAsia="fr-FR"/>
-              </w:rPr>
-            </w:pPr>
-            <w:r>
-              <w:rPr>
-                <w:rFonts w:ascii="Calibri" w:eastAsia="Times New Roman" w:hAnsi="Calibri" w:cs="Calibri"/>
-                <w:color w:val="000000"/>
-                <w:lang w:val="en-US" w:eastAsia="fr-FR"/>
-              </w:rPr>
-              <w:t>Tests</w:t>
-            </w:r>
+            <w:tcW w:w="1200" w:type="dxa"/>
+            <w:noWrap/>
+            <w:hideMark/>
+          </w:tcPr>
+          <w:p>
+            <w:pPr>
+              <w:rPr>
+                <w:rFonts w:ascii="Calibri" w:eastAsia="Times New Roman" w:hAnsi="Calibri" w:cs="Calibri"/>
+                <w:color w:val="000000"/>
+                <w:lang w:val="en-US" w:eastAsia="fr-FR"/>
+              </w:rPr>
+            </w:pPr>
+            <w:r>
+              <w:rPr>
+                <w:rFonts w:ascii="Calibri" w:eastAsia="Times New Roman" w:hAnsi="Calibri" w:cs="Calibri"/>
+                <w:color w:val="000000"/>
+                <w:lang w:val="en-US" w:eastAsia="fr-FR"/>
+              </w:rPr>
+              <w:t>GET</w:t>
+            </w:r>
+          </w:p>
+        </w:tc>
+        <w:tc>
+          <w:tcPr>
+            <w:tcW w:w="1200" w:type="dxa"/>
+            <w:noWrap/>
+            <w:hideMark/>
+          </w:tcPr>
+          <w:p>
+            <w:pPr>
+              <w:cnfStyle w:val="000000100000" w:firstRow="0" w:lastRow="0" w:firstColumn="0" w:lastColumn="0" w:oddVBand="0" w:evenVBand="0" w:oddHBand="1" w:evenHBand="0" w:firstRowFirstColumn="0" w:firstRowLastColumn="0" w:lastRowFirstColumn="0" w:lastRowLastColumn="0"/>
+              <w:rPr>
+                <w:rFonts w:ascii="Calibri" w:eastAsia="Times New Roman" w:hAnsi="Calibri" w:cs="Calibri"/>
+                <w:color w:val="000000"/>
+                <w:lang w:val="en-US" w:eastAsia="fr-FR"/>
+              </w:rPr>
+            </w:pPr>
+            <w:r>
+              <w:rPr>
+                <w:rFonts w:ascii="Calibri" w:eastAsia="Times New Roman" w:hAnsi="Calibri" w:cs="Calibri"/>
+                <w:color w:val="000000"/>
+                <w:lang w:val="en-US" w:eastAsia="fr-FR"/>
+              </w:rPr>
+              <w:t>0x10</w:t>
+            </w:r>
+          </w:p>
+        </w:tc>
+        <w:tc>
+          <w:tcPr>
+            <w:tcW w:w="3022" w:type="dxa"/>
+            <w:noWrap/>
+            <w:hideMark/>
+          </w:tcPr>
+          <w:p>
+            <w:pPr>
+              <w:cnfStyle w:val="000000100000" w:firstRow="0" w:lastRow="0" w:firstColumn="0" w:lastColumn="0" w:oddVBand="0" w:evenVBand="0" w:oddHBand="1" w:evenHBand="0" w:firstRowFirstColumn="0" w:firstRowLastColumn="0" w:lastRowFirstColumn="0" w:lastRowLastColumn="0"/>
+              <w:rPr>
+                <w:rFonts w:ascii="Calibri" w:eastAsia="Times New Roman" w:hAnsi="Calibri" w:cs="Calibri"/>
+                <w:color w:val="000000"/>
+                <w:lang w:val="en-US" w:eastAsia="fr-FR"/>
+              </w:rPr>
+            </w:pPr>
           </w:p>
         </w:tc>
       </w:tr>
@@ -1667,83 +1714,27 @@
         <w:tc>
           <w:tcPr>
             <w:cnfStyle w:val="001000000000" w:firstRow="0" w:lastRow="0" w:firstColumn="1" w:lastColumn="0" w:oddVBand="0" w:evenVBand="0" w:oddHBand="0" w:evenHBand="0" w:firstRowFirstColumn="0" w:firstRowLastColumn="0" w:lastRowFirstColumn="0" w:lastRowLastColumn="0"/>
-            <w:tcW w:w="1200" w:type="dxa"/>
-            <w:noWrap/>
-            <w:hideMark/>
-          </w:tcPr>
-          <w:p>
-            <w:pPr>
-              <w:rPr>
-                <w:rFonts w:ascii="Calibri" w:eastAsia="Times New Roman" w:hAnsi="Calibri" w:cs="Calibri"/>
-                <w:color w:val="000000"/>
-                <w:lang w:val="en-US" w:eastAsia="fr-FR"/>
-              </w:rPr>
-            </w:pPr>
-            <w:r>
-              <w:rPr>
-                <w:rFonts w:ascii="Calibri" w:eastAsia="Times New Roman" w:hAnsi="Calibri" w:cs="Calibri"/>
-                <w:color w:val="000000"/>
-                <w:lang w:val="en-US" w:eastAsia="fr-FR"/>
-              </w:rPr>
-              <w:t>TGT</w:t>
-            </w:r>
-          </w:p>
-        </w:tc>
-        <w:tc>
-          <w:tcPr>
-            <w:tcW w:w="1200" w:type="dxa"/>
-            <w:noWrap/>
-            <w:hideMark/>
-          </w:tcPr>
-          <w:p>
-            <w:pPr>
-              <w:cnfStyle w:val="000000000000" w:firstRow="0" w:lastRow="0" w:firstColumn="0" w:lastColumn="0" w:oddVBand="0" w:evenVBand="0" w:oddHBand="0" w:evenHBand="0" w:firstRowFirstColumn="0" w:firstRowLastColumn="0" w:lastRowFirstColumn="0" w:lastRowLastColumn="0"/>
-              <w:rPr>
-                <w:rFonts w:ascii="Calibri" w:eastAsia="Times New Roman" w:hAnsi="Calibri" w:cs="Calibri"/>
-                <w:color w:val="000000"/>
-                <w:lang w:val="en-US" w:eastAsia="fr-FR"/>
-              </w:rPr>
-            </w:pPr>
-            <w:r>
-              <w:rPr>
-                <w:rFonts w:ascii="Calibri" w:eastAsia="Times New Roman" w:hAnsi="Calibri" w:cs="Calibri"/>
-                <w:color w:val="000000"/>
-                <w:lang w:val="en-US" w:eastAsia="fr-FR"/>
-              </w:rPr>
-              <w:t>0x11</w:t>
-            </w:r>
-          </w:p>
-        </w:tc>
-        <w:tc>
-          <w:tcPr>
-            <w:tcW w:w="3022" w:type="dxa"/>
-            <w:noWrap/>
-            <w:hideMark/>
-          </w:tcPr>
-          <w:p>
-            <w:pPr>
-              <w:cnfStyle w:val="000000000000" w:firstRow="0" w:lastRow="0" w:firstColumn="0" w:lastColumn="0" w:oddVBand="0" w:evenVBand="0" w:oddHBand="0" w:evenHBand="0" w:firstRowFirstColumn="0" w:firstRowLastColumn="0" w:lastRowFirstColumn="0" w:lastRowLastColumn="0"/>
-              <w:rPr>
-                <w:rFonts w:ascii="Calibri" w:eastAsia="Times New Roman" w:hAnsi="Calibri" w:cs="Calibri"/>
-                <w:color w:val="000000"/>
-                <w:lang w:val="en-US" w:eastAsia="fr-FR"/>
-              </w:rPr>
-            </w:pPr>
-            <w:r>
-              <w:rPr>
-                <w:rFonts w:ascii="Calibri" w:eastAsia="Times New Roman" w:hAnsi="Calibri" w:cs="Calibri"/>
-                <w:color w:val="000000"/>
-                <w:lang w:val="en-US" w:eastAsia="fr-FR"/>
-              </w:rPr>
-              <w:t>G</w:t>
-            </w:r>
-            <w:r>
-              <w:rPr>
-                <w:rFonts w:ascii="Calibri" w:eastAsia="Times New Roman" w:hAnsi="Calibri" w:cs="Calibri"/>
-                <w:color w:val="000000"/>
-                <w:lang w:val="en-US" w:eastAsia="fr-FR"/>
-              </w:rPr>
-              <w:t>reater than</w:t>
+            <w:tcW w:w="5422" w:type="dxa"/>
+            <w:gridSpan w:val="3"/>
+            <w:noWrap/>
+            <w:hideMark/>
+          </w:tcPr>
+          <w:p>
+            <w:pPr>
+              <w:jc w:val="center"/>
+              <w:rPr>
+                <w:rFonts w:ascii="Calibri" w:eastAsia="Times New Roman" w:hAnsi="Calibri" w:cs="Calibri"/>
+                <w:color w:val="000000"/>
+                <w:lang w:val="en-US" w:eastAsia="fr-FR"/>
+              </w:rPr>
+            </w:pPr>
+            <w:r>
+              <w:rPr>
+                <w:rFonts w:ascii="Calibri" w:eastAsia="Times New Roman" w:hAnsi="Calibri" w:cs="Calibri"/>
+                <w:color w:val="000000"/>
+                <w:lang w:val="en-US" w:eastAsia="fr-FR"/>
+              </w:rPr>
+              <w:t>Tests</w:t>
             </w:r>
           </w:p>
         </w:tc>
@@ -1774,7 +1765,7 @@
                 <w:color w:val="000000"/>
                 <w:lang w:val="en-US" w:eastAsia="fr-FR"/>
               </w:rPr>
-              <w:t>TLT</w:t>
+              <w:t>TGT</w:t>
             </w:r>
           </w:p>
         </w:tc>
@@ -1799,7 +1790,7 @@
                 <w:color w:val="000000"/>
                 <w:lang w:val="en-US" w:eastAsia="fr-FR"/>
               </w:rPr>
-              <w:t>0x12</w:t>
+              <w:t>0x11</w:t>
             </w:r>
           </w:p>
         </w:tc>
@@ -1824,15 +1815,15 @@
                 <w:color w:val="000000"/>
                 <w:lang w:val="en-US" w:eastAsia="fr-FR"/>
               </w:rPr>
-              <w:t>L</w:t>
-            </w:r>
-            <w:r>
-              <w:rPr>
-                <w:rFonts w:ascii="Calibri" w:eastAsia="Times New Roman" w:hAnsi="Calibri" w:cs="Calibri"/>
-                <w:color w:val="000000"/>
-                <w:lang w:val="en-US" w:eastAsia="fr-FR"/>
-              </w:rPr>
-              <w:t>ower than</w:t>
+              <w:t>G</w:t>
+            </w:r>
+            <w:r>
+              <w:rPr>
+                <w:rFonts w:ascii="Calibri" w:eastAsia="Times New Roman" w:hAnsi="Calibri" w:cs="Calibri"/>
+                <w:color w:val="000000"/>
+                <w:lang w:val="en-US" w:eastAsia="fr-FR"/>
+              </w:rPr>
+              <w:t>reater than</w:t>
             </w:r>
           </w:p>
         </w:tc>
@@ -1862,7 +1853,7 @@
                 <w:color w:val="000000"/>
                 <w:lang w:val="en-US" w:eastAsia="fr-FR"/>
               </w:rPr>
-              <w:t>TEQ</w:t>
+              <w:t>TLT</w:t>
             </w:r>
           </w:p>
         </w:tc>
@@ -1887,7 +1878,7 @@
                 <w:color w:val="000000"/>
                 <w:lang w:val="en-US" w:eastAsia="fr-FR"/>
               </w:rPr>
-              <w:t>0x13</w:t>
+              <w:t>0x12</w:t>
             </w:r>
           </w:p>
         </w:tc>
@@ -1912,15 +1903,15 @@
                 <w:color w:val="000000"/>
                 <w:lang w:val="en-US" w:eastAsia="fr-FR"/>
               </w:rPr>
-              <w:t>E</w:t>
-            </w:r>
-            <w:r>
-              <w:rPr>
-                <w:rFonts w:ascii="Calibri" w:eastAsia="Times New Roman" w:hAnsi="Calibri" w:cs="Calibri"/>
-                <w:color w:val="000000"/>
-                <w:lang w:val="en-US" w:eastAsia="fr-FR"/>
-              </w:rPr>
-              <w:t>qual</w:t>
+              <w:t>L</w:t>
+            </w:r>
+            <w:r>
+              <w:rPr>
+                <w:rFonts w:ascii="Calibri" w:eastAsia="Times New Roman" w:hAnsi="Calibri" w:cs="Calibri"/>
+                <w:color w:val="000000"/>
+                <w:lang w:val="en-US" w:eastAsia="fr-FR"/>
+              </w:rPr>
+              <w:t>ower than</w:t>
             </w:r>
           </w:p>
         </w:tc>
@@ -1951,7 +1942,7 @@
                 <w:color w:val="000000"/>
                 <w:lang w:val="en-US" w:eastAsia="fr-FR"/>
               </w:rPr>
-              <w:t>TNE</w:t>
+              <w:t>TEQ</w:t>
             </w:r>
           </w:p>
         </w:tc>
@@ -1976,7 +1967,7 @@
                 <w:color w:val="000000"/>
                 <w:lang w:val="en-US" w:eastAsia="fr-FR"/>
               </w:rPr>
-              <w:t>0x14</w:t>
+              <w:t>0x13</w:t>
             </w:r>
           </w:p>
         </w:tc>
@@ -2001,15 +1992,15 @@
                 <w:color w:val="000000"/>
                 <w:lang w:val="en-US" w:eastAsia="fr-FR"/>
               </w:rPr>
-              <w:t>N</w:t>
-            </w:r>
-            <w:r>
-              <w:rPr>
-                <w:rFonts w:ascii="Calibri" w:eastAsia="Times New Roman" w:hAnsi="Calibri" w:cs="Calibri"/>
-                <w:color w:val="000000"/>
-                <w:lang w:val="en-US" w:eastAsia="fr-FR"/>
-              </w:rPr>
-              <w:t>ot equal</w:t>
+              <w:t>E</w:t>
+            </w:r>
+            <w:r>
+              <w:rPr>
+                <w:rFonts w:ascii="Calibri" w:eastAsia="Times New Roman" w:hAnsi="Calibri" w:cs="Calibri"/>
+                <w:color w:val="000000"/>
+                <w:lang w:val="en-US" w:eastAsia="fr-FR"/>
+              </w:rPr>
+              <w:t>qual</w:t>
             </w:r>
           </w:p>
         </w:tc>
@@ -2021,35 +2012,83 @@
         <w:tc>
           <w:tcPr>
             <w:cnfStyle w:val="001000000000" w:firstRow="0" w:lastRow="0" w:firstColumn="1" w:lastColumn="0" w:oddVBand="0" w:evenVBand="0" w:oddHBand="0" w:evenHBand="0" w:firstRowFirstColumn="0" w:firstRowLastColumn="0" w:lastRowFirstColumn="0" w:lastRowLastColumn="0"/>
-            <w:tcW w:w="5422" w:type="dxa"/>
-            <w:gridSpan w:val="3"/>
-            <w:noWrap/>
-            <w:hideMark/>
-          </w:tcPr>
-          <w:p>
-            <w:pPr>
-              <w:jc w:val="center"/>
-              <w:rPr>
-                <w:rFonts w:ascii="Calibri" w:eastAsia="Times New Roman" w:hAnsi="Calibri" w:cs="Calibri"/>
-                <w:color w:val="000000"/>
-                <w:lang w:val="en-US" w:eastAsia="fr-FR"/>
-              </w:rPr>
-            </w:pPr>
-            <w:r>
-              <w:rPr>
-                <w:rFonts w:ascii="Calibri" w:eastAsia="Times New Roman" w:hAnsi="Calibri" w:cs="Calibri"/>
-                <w:color w:val="000000"/>
-                <w:lang w:val="en-US" w:eastAsia="fr-FR"/>
-              </w:rPr>
-              <w:t>M</w:t>
-            </w:r>
-            <w:r>
-              <w:rPr>
-                <w:rFonts w:ascii="Calibri" w:eastAsia="Times New Roman" w:hAnsi="Calibri" w:cs="Calibri"/>
-                <w:color w:val="000000"/>
-                <w:lang w:val="en-US" w:eastAsia="fr-FR"/>
-              </w:rPr>
-              <w:t>emory movement</w:t>
+            <w:tcW w:w="1200" w:type="dxa"/>
+            <w:noWrap/>
+            <w:hideMark/>
+          </w:tcPr>
+          <w:p>
+            <w:pPr>
+              <w:rPr>
+                <w:rFonts w:ascii="Calibri" w:eastAsia="Times New Roman" w:hAnsi="Calibri" w:cs="Calibri"/>
+                <w:color w:val="000000"/>
+                <w:lang w:val="en-US" w:eastAsia="fr-FR"/>
+              </w:rPr>
+            </w:pPr>
+            <w:r>
+              <w:rPr>
+                <w:rFonts w:ascii="Calibri" w:eastAsia="Times New Roman" w:hAnsi="Calibri" w:cs="Calibri"/>
+                <w:color w:val="000000"/>
+                <w:lang w:val="en-US" w:eastAsia="fr-FR"/>
+              </w:rPr>
+              <w:t>TNE</w:t>
+            </w:r>
+          </w:p>
+        </w:tc>
+        <w:tc>
+          <w:tcPr>
+            <w:tcW w:w="1200" w:type="dxa"/>
+            <w:noWrap/>
+            <w:hideMark/>
+          </w:tcPr>
+          <w:p>
+            <w:pPr>
+              <w:cnfStyle w:val="000000000000" w:firstRow="0" w:lastRow="0" w:firstColumn="0" w:lastColumn="0" w:oddVBand="0" w:evenVBand="0" w:oddHBand="0" w:evenHBand="0" w:firstRowFirstColumn="0" w:firstRowLastColumn="0" w:lastRowFirstColumn="0" w:lastRowLastColumn="0"/>
+              <w:rPr>
+                <w:rFonts w:ascii="Calibri" w:eastAsia="Times New Roman" w:hAnsi="Calibri" w:cs="Calibri"/>
+                <w:color w:val="000000"/>
+                <w:lang w:val="en-US" w:eastAsia="fr-FR"/>
+              </w:rPr>
+            </w:pPr>
+            <w:r>
+              <w:rPr>
+                <w:rFonts w:ascii="Calibri" w:eastAsia="Times New Roman" w:hAnsi="Calibri" w:cs="Calibri"/>
+                <w:color w:val="000000"/>
+                <w:lang w:val="en-US" w:eastAsia="fr-FR"/>
+              </w:rPr>
+              <w:t>0x14</w:t>
+            </w:r>
+          </w:p>
+        </w:tc>
+        <w:tc>
+          <w:tcPr>
+            <w:tcW w:w="3022" w:type="dxa"/>
+            <w:noWrap/>
+            <w:hideMark/>
+          </w:tcPr>
+          <w:p>
+            <w:pPr>
+              <w:cnfStyle w:val="000000000000" w:firstRow="0" w:lastRow="0" w:firstColumn="0" w:lastColumn="0" w:oddVBand="0" w:evenVBand="0" w:oddHBand="0" w:evenHBand="0" w:firstRowFirstColumn="0" w:firstRowLastColumn="0" w:lastRowFirstColumn="0" w:lastRowLastColumn="0"/>
+              <w:rPr>
+                <w:rFonts w:ascii="Calibri" w:eastAsia="Times New Roman" w:hAnsi="Calibri" w:cs="Calibri"/>
+                <w:color w:val="000000"/>
+                <w:lang w:val="en-US" w:eastAsia="fr-FR"/>
+              </w:rPr>
+            </w:pPr>
+            <w:r>
+              <w:rPr>
+                <w:rFonts w:ascii="Calibri" w:eastAsia="Times New Roman" w:hAnsi="Calibri" w:cs="Calibri"/>
+                <w:color w:val="000000"/>
+                <w:lang w:val="en-US" w:eastAsia="fr-FR"/>
+              </w:rPr>
+              <w:t>N</w:t>
+            </w:r>
+            <w:r>
+              <w:rPr>
+                <w:rFonts w:ascii="Calibri" w:eastAsia="Times New Roman" w:hAnsi="Calibri" w:cs="Calibri"/>
+                <w:color w:val="000000"/>
+                <w:lang w:val="en-US" w:eastAsia="fr-FR"/>
+              </w:rPr>
+              <w:t>ot equal</w:t>
             </w:r>
           </w:p>
         </w:tc>
@@ -2062,86 +2101,36 @@
         <w:tc>
           <w:tcPr>
             <w:cnfStyle w:val="001000000000" w:firstRow="0" w:lastRow="0" w:firstColumn="1" w:lastColumn="0" w:oddVBand="0" w:evenVBand="0" w:oddHBand="0" w:evenHBand="0" w:firstRowFirstColumn="0" w:firstRowLastColumn="0" w:lastRowFirstColumn="0" w:lastRowLastColumn="0"/>
-            <w:tcW w:w="1200" w:type="dxa"/>
-            <w:noWrap/>
-            <w:hideMark/>
-          </w:tcPr>
-          <w:p>
-            <w:pPr>
-              <w:rPr>
-                <w:rFonts w:ascii="Calibri" w:eastAsia="Times New Roman" w:hAnsi="Calibri" w:cs="Calibri"/>
-                <w:color w:val="000000"/>
-                <w:lang w:val="en-US" w:eastAsia="fr-FR"/>
-              </w:rPr>
-            </w:pPr>
-            <w:r>
-              <w:rPr>
-                <w:rFonts w:ascii="Calibri" w:eastAsia="Times New Roman" w:hAnsi="Calibri" w:cs="Calibri"/>
-                <w:color w:val="000000"/>
-                <w:lang w:val="en-US" w:eastAsia="fr-FR"/>
-              </w:rPr>
-              <w:t>CSA</w:t>
-            </w:r>
-          </w:p>
-        </w:tc>
-        <w:tc>
-          <w:tcPr>
-            <w:tcW w:w="1200" w:type="dxa"/>
-            <w:noWrap/>
-            <w:hideMark/>
-          </w:tcPr>
-          <w:p>
-            <w:pPr>
-              <w:cnfStyle w:val="000000100000" w:firstRow="0" w:lastRow="0" w:firstColumn="0" w:lastColumn="0" w:oddVBand="0" w:evenVBand="0" w:oddHBand="1" w:evenHBand="0" w:firstRowFirstColumn="0" w:firstRowLastColumn="0" w:lastRowFirstColumn="0" w:lastRowLastColumn="0"/>
-              <w:rPr>
-                <w:rFonts w:ascii="Calibri" w:eastAsia="Times New Roman" w:hAnsi="Calibri" w:cs="Calibri"/>
-                <w:color w:val="000000"/>
-                <w:lang w:val="en-US" w:eastAsia="fr-FR"/>
-              </w:rPr>
-            </w:pPr>
-            <w:r>
-              <w:rPr>
-                <w:rFonts w:ascii="Calibri" w:eastAsia="Times New Roman" w:hAnsi="Calibri" w:cs="Calibri"/>
-                <w:color w:val="000000"/>
-                <w:lang w:val="en-US" w:eastAsia="fr-FR"/>
-              </w:rPr>
-              <w:t>0x15</w:t>
-            </w:r>
-          </w:p>
-        </w:tc>
-        <w:tc>
-          <w:tcPr>
-            <w:tcW w:w="3022" w:type="dxa"/>
-            <w:noWrap/>
-            <w:hideMark/>
-          </w:tcPr>
-          <w:p>
-            <w:pPr>
-              <w:cnfStyle w:val="000000100000" w:firstRow="0" w:lastRow="0" w:firstColumn="0" w:lastColumn="0" w:oddVBand="0" w:evenVBand="0" w:oddHBand="1" w:evenHBand="0" w:firstRowFirstColumn="0" w:firstRowLastColumn="0" w:lastRowFirstColumn="0" w:lastRowLastColumn="0"/>
-              <w:rPr>
-                <w:rFonts w:ascii="Calibri" w:eastAsia="Times New Roman" w:hAnsi="Calibri" w:cs="Calibri"/>
-                <w:color w:val="000000"/>
-                <w:lang w:val="en-US" w:eastAsia="fr-FR"/>
-              </w:rPr>
-            </w:pPr>
-            <w:r>
-              <w:rPr>
-                <w:rFonts w:ascii="Calibri" w:eastAsia="Times New Roman" w:hAnsi="Calibri" w:cs="Calibri"/>
-                <w:color w:val="000000"/>
-                <w:lang w:val="en-US" w:eastAsia="fr-FR"/>
-              </w:rPr>
-              <w:t xml:space="preserve">Fetch Value in offset stack </w:t>
-            </w:r>
-            <w:proofErr w:type="spellStart"/>
-            <w:r>
-              <w:rPr>
-                <w:rFonts w:ascii="Calibri" w:eastAsia="Times New Roman" w:hAnsi="Calibri" w:cs="Calibri"/>
-                <w:color w:val="000000"/>
-                <w:lang w:val="en-US" w:eastAsia="fr-FR"/>
-              </w:rPr>
-              <w:t>regiter</w:t>
-            </w:r>
-            <w:proofErr w:type="spellEnd"/>
+            <w:tcW w:w="5422" w:type="dxa"/>
+            <w:gridSpan w:val="3"/>
+            <w:noWrap/>
+            <w:hideMark/>
+          </w:tcPr>
+          <w:p>
+            <w:pPr>
+              <w:jc w:val="center"/>
+              <w:rPr>
+                <w:rFonts w:ascii="Calibri" w:eastAsia="Times New Roman" w:hAnsi="Calibri" w:cs="Calibri"/>
+                <w:color w:val="000000"/>
+                <w:lang w:val="en-US" w:eastAsia="fr-FR"/>
+              </w:rPr>
+            </w:pPr>
+            <w:r>
+              <w:rPr>
+                <w:rFonts w:ascii="Calibri" w:eastAsia="Times New Roman" w:hAnsi="Calibri" w:cs="Calibri"/>
+                <w:color w:val="000000"/>
+                <w:lang w:val="en-US" w:eastAsia="fr-FR"/>
+              </w:rPr>
+              <w:t>M</w:t>
+            </w:r>
+            <w:r>
+              <w:rPr>
+                <w:rFonts w:ascii="Calibri" w:eastAsia="Times New Roman" w:hAnsi="Calibri" w:cs="Calibri"/>
+                <w:color w:val="000000"/>
+                <w:lang w:val="en-US" w:eastAsia="fr-FR"/>
+              </w:rPr>
+              <w:t>emory movement</w:t>
+            </w:r>
           </w:p>
         </w:tc>
       </w:tr>
@@ -2170,7 +2159,7 @@
                 <w:color w:val="000000"/>
                 <w:lang w:val="en-US" w:eastAsia="fr-FR"/>
               </w:rPr>
-              <w:t>GAD</w:t>
+              <w:t>CSA</w:t>
             </w:r>
           </w:p>
         </w:tc>
@@ -2195,7 +2184,7 @@
                 <w:color w:val="000000"/>
                 <w:lang w:val="en-US" w:eastAsia="fr-FR"/>
               </w:rPr>
-              <w:t>0x16</w:t>
+              <w:t>0x15</w:t>
             </w:r>
           </w:p>
         </w:tc>
@@ -2220,8 +2209,18 @@
                 <w:color w:val="000000"/>
                 <w:lang w:val="en-US" w:eastAsia="fr-FR"/>
               </w:rPr>
-              <w:t>Get @ address</w:t>
-            </w:r>
+              <w:t xml:space="preserve">Fetch Value in offset stack </w:t>
+            </w:r>
+            <w:proofErr w:type="spellStart"/>
+            <w:r>
+              <w:rPr>
+                <w:rFonts w:ascii="Calibri" w:eastAsia="Times New Roman" w:hAnsi="Calibri" w:cs="Calibri"/>
+                <w:color w:val="000000"/>
+                <w:lang w:val="en-US" w:eastAsia="fr-FR"/>
+              </w:rPr>
+              <w:t>regiter</w:t>
+            </w:r>
+            <w:proofErr w:type="spellEnd"/>
           </w:p>
         </w:tc>
       </w:tr>
@@ -2251,6 +2250,86 @@
                 <w:color w:val="000000"/>
                 <w:lang w:val="en-US" w:eastAsia="fr-FR"/>
               </w:rPr>
+              <w:t>GAD</w:t>
+            </w:r>
+          </w:p>
+        </w:tc>
+        <w:tc>
+          <w:tcPr>
+            <w:tcW w:w="1200" w:type="dxa"/>
+            <w:noWrap/>
+            <w:hideMark/>
+          </w:tcPr>
+          <w:p>
+            <w:pPr>
+              <w:cnfStyle w:val="000000100000" w:firstRow="0" w:lastRow="0" w:firstColumn="0" w:lastColumn="0" w:oddVBand="0" w:evenVBand="0" w:oddHBand="1" w:evenHBand="0" w:firstRowFirstColumn="0" w:firstRowLastColumn="0" w:lastRowFirstColumn="0" w:lastRowLastColumn="0"/>
+              <w:rPr>
+                <w:rFonts w:ascii="Calibri" w:eastAsia="Times New Roman" w:hAnsi="Calibri" w:cs="Calibri"/>
+                <w:color w:val="000000"/>
+                <w:lang w:val="en-US" w:eastAsia="fr-FR"/>
+              </w:rPr>
+            </w:pPr>
+            <w:r>
+              <w:rPr>
+                <w:rFonts w:ascii="Calibri" w:eastAsia="Times New Roman" w:hAnsi="Calibri" w:cs="Calibri"/>
+                <w:color w:val="000000"/>
+                <w:lang w:val="en-US" w:eastAsia="fr-FR"/>
+              </w:rPr>
+              <w:t>0x16</w:t>
+            </w:r>
+          </w:p>
+        </w:tc>
+        <w:tc>
+          <w:tcPr>
+            <w:tcW w:w="3022" w:type="dxa"/>
+            <w:noWrap/>
+            <w:hideMark/>
+          </w:tcPr>
+          <w:p>
+            <w:pPr>
+              <w:cnfStyle w:val="000000100000" w:firstRow="0" w:lastRow="0" w:firstColumn="0" w:lastColumn="0" w:oddVBand="0" w:evenVBand="0" w:oddHBand="1" w:evenHBand="0" w:firstRowFirstColumn="0" w:firstRowLastColumn="0" w:lastRowFirstColumn="0" w:lastRowLastColumn="0"/>
+              <w:rPr>
+                <w:rFonts w:ascii="Calibri" w:eastAsia="Times New Roman" w:hAnsi="Calibri" w:cs="Calibri"/>
+                <w:color w:val="000000"/>
+                <w:lang w:val="en-US" w:eastAsia="fr-FR"/>
+              </w:rPr>
+            </w:pPr>
+            <w:r>
+              <w:rPr>
+                <w:rFonts w:ascii="Calibri" w:eastAsia="Times New Roman" w:hAnsi="Calibri" w:cs="Calibri"/>
+                <w:color w:val="000000"/>
+                <w:lang w:val="en-US" w:eastAsia="fr-FR"/>
+              </w:rPr>
+              <w:t>Get @ address</w:t>
+            </w:r>
+          </w:p>
+        </w:tc>
+      </w:tr>
+      <w:tr>
+        <w:trPr>
+          <w:trHeight w:val="300"/>
+        </w:trPr>
+        <w:tc>
+          <w:tcPr>
+            <w:cnfStyle w:val="001000000000" w:firstRow="0" w:lastRow="0" w:firstColumn="1" w:lastColumn="0" w:oddVBand="0" w:evenVBand="0" w:oddHBand="0" w:evenHBand="0" w:firstRowFirstColumn="0" w:firstRowLastColumn="0" w:lastRowFirstColumn="0" w:lastRowLastColumn="0"/>
+            <w:tcW w:w="1200" w:type="dxa"/>
+            <w:noWrap/>
+            <w:hideMark/>
+          </w:tcPr>
+          <w:p>
+            <w:pPr>
+              <w:rPr>
+                <w:rFonts w:ascii="Calibri" w:eastAsia="Times New Roman" w:hAnsi="Calibri" w:cs="Calibri"/>
+                <w:color w:val="000000"/>
+                <w:lang w:val="en-US" w:eastAsia="fr-FR"/>
+              </w:rPr>
+            </w:pPr>
+            <w:r>
+              <w:rPr>
+                <w:rFonts w:ascii="Calibri" w:eastAsia="Times New Roman" w:hAnsi="Calibri" w:cs="Calibri"/>
+                <w:color w:val="000000"/>
+                <w:lang w:val="en-US" w:eastAsia="fr-FR"/>
+              </w:rPr>
               <w:t>SAD</w:t>
             </w:r>
           </w:p>
@@ -2263,7 +2342,7 @@
           </w:tcPr>
           <w:p>
             <w:pPr>
-              <w:cnfStyle w:val="000000100000" w:firstRow="0" w:lastRow="0" w:firstColumn="0" w:lastColumn="0" w:oddVBand="0" w:evenVBand="0" w:oddHBand="1" w:evenHBand="0" w:firstRowFirstColumn="0" w:firstRowLastColumn="0" w:lastRowFirstColumn="0" w:lastRowLastColumn="0"/>
+              <w:cnfStyle w:val="000000000000" w:firstRow="0" w:lastRow="0" w:firstColumn="0" w:lastColumn="0" w:oddVBand="0" w:evenVBand="0" w:oddHBand="0" w:evenHBand="0" w:firstRowFirstColumn="0" w:firstRowLastColumn="0" w:lastRowFirstColumn="0" w:lastRowLastColumn="0"/>
               <w:rPr>
                 <w:rFonts w:ascii="Calibri" w:eastAsia="Times New Roman" w:hAnsi="Calibri" w:cs="Calibri"/>
                 <w:color w:val="000000"/>
@@ -2288,7 +2367,7 @@
           </w:tcPr>
           <w:p>
             <w:pPr>
-              <w:cnfStyle w:val="000000100000" w:firstRow="0" w:lastRow="0" w:firstColumn="0" w:lastColumn="0" w:oddVBand="0" w:evenVBand="0" w:oddHBand="1" w:evenHBand="0" w:firstRowFirstColumn="0" w:firstRowLastColumn="0" w:lastRowFirstColumn="0" w:lastRowLastColumn="0"/>
+              <w:cnfStyle w:val="000000000000" w:firstRow="0" w:lastRow="0" w:firstColumn="0" w:lastColumn="0" w:oddVBand="0" w:evenVBand="0" w:oddHBand="0" w:evenHBand="0" w:firstRowFirstColumn="0" w:firstRowLastColumn="0" w:lastRowFirstColumn="0" w:lastRowLastColumn="0"/>
               <w:rPr>
                 <w:rFonts w:ascii="Calibri" w:eastAsia="Times New Roman" w:hAnsi="Calibri" w:cs="Calibri"/>
                 <w:color w:val="000000"/>

</xml_diff>